<commit_message>
Added GitHub repository link to document.
</commit_message>
<xml_diff>
--- a/MySQL_Week_1_Coding_Assignment.docx
+++ b/MySQL_Week_1_Coding_Assignment.docx
@@ -112,6 +112,9 @@
         <w:ind w:left="1440"/>
       </w:pPr>
       <w:r>
+        <w:rPr>
+          <w:noProof/>
+        </w:rPr>
         <w:drawing>
           <wp:inline distT="0" distB="0" distL="0" distR="0" wp14:anchorId="355B62CA" wp14:editId="0DE9B03C">
             <wp:extent cx="4381880" cy="655377"/>
@@ -173,6 +176,9 @@
         <w:ind w:left="1440"/>
       </w:pPr>
       <w:r>
+        <w:rPr>
+          <w:noProof/>
+        </w:rPr>
         <w:drawing>
           <wp:inline distT="0" distB="0" distL="0" distR="0" wp14:anchorId="27D230F0" wp14:editId="45AC235B">
             <wp:extent cx="5608806" cy="3863675"/>
@@ -295,6 +301,9 @@
         <w:ind w:left="1440"/>
       </w:pPr>
       <w:r>
+        <w:rPr>
+          <w:noProof/>
+        </w:rPr>
         <w:drawing>
           <wp:inline distT="0" distB="0" distL="0" distR="0" wp14:anchorId="14A5B85E" wp14:editId="349EA73F">
             <wp:extent cx="5502117" cy="632515"/>
@@ -387,6 +396,9 @@
         <w:ind w:left="1440"/>
       </w:pPr>
       <w:r>
+        <w:rPr>
+          <w:noProof/>
+        </w:rPr>
         <w:drawing>
           <wp:inline distT="0" distB="0" distL="0" distR="0" wp14:anchorId="59F20DA6" wp14:editId="36028D12">
             <wp:extent cx="5578323" cy="3779848"/>
@@ -531,6 +543,9 @@
         <w:ind w:left="1440"/>
       </w:pPr>
       <w:r>
+        <w:rPr>
+          <w:noProof/>
+        </w:rPr>
         <w:drawing>
           <wp:inline distT="0" distB="0" distL="0" distR="0" wp14:anchorId="01DB16FB" wp14:editId="56EC6B39">
             <wp:extent cx="5943600" cy="586105"/>
@@ -592,6 +607,9 @@
         <w:ind w:left="1440"/>
       </w:pPr>
       <w:r>
+        <w:rPr>
+          <w:noProof/>
+        </w:rPr>
         <w:drawing>
           <wp:inline distT="0" distB="0" distL="0" distR="0" wp14:anchorId="48731394" wp14:editId="0686B241">
             <wp:extent cx="2169857" cy="3413724"/>
@@ -717,6 +735,9 @@
         <w:ind w:left="1440"/>
       </w:pPr>
       <w:r>
+        <w:rPr>
+          <w:noProof/>
+        </w:rPr>
         <w:drawing>
           <wp:inline distT="0" distB="0" distL="0" distR="0" wp14:anchorId="2F3BE253" wp14:editId="1685B233">
             <wp:extent cx="5943600" cy="718820"/>
@@ -778,6 +799,9 @@
         <w:ind w:left="1440"/>
       </w:pPr>
       <w:r>
+        <w:rPr>
+          <w:noProof/>
+        </w:rPr>
         <w:drawing>
           <wp:inline distT="0" distB="0" distL="0" distR="0" wp14:anchorId="0B89D8E2" wp14:editId="6720484D">
             <wp:extent cx="5943600" cy="795655"/>
@@ -821,6 +845,9 @@
         <w:ind w:left="1440"/>
       </w:pPr>
       <w:r>
+        <w:rPr>
+          <w:noProof/>
+        </w:rPr>
         <w:drawing>
           <wp:inline distT="0" distB="0" distL="0" distR="0" wp14:anchorId="050F95EA" wp14:editId="03490857">
             <wp:extent cx="4914900" cy="1752600"/>
@@ -963,6 +990,9 @@
         <w:ind w:left="1440"/>
       </w:pPr>
       <w:r>
+        <w:rPr>
+          <w:noProof/>
+        </w:rPr>
         <w:drawing>
           <wp:inline distT="0" distB="0" distL="0" distR="0" wp14:anchorId="4643DB49" wp14:editId="34406C9E">
             <wp:extent cx="5060118" cy="746825"/>
@@ -1024,6 +1054,9 @@
         <w:ind w:left="1440"/>
       </w:pPr>
       <w:r>
+        <w:rPr>
+          <w:noProof/>
+        </w:rPr>
         <w:drawing>
           <wp:inline distT="0" distB="0" distL="0" distR="0" wp14:anchorId="523AB42F" wp14:editId="311F5BDF">
             <wp:extent cx="4801016" cy="1005927"/>
@@ -1067,6 +1100,9 @@
         <w:ind w:left="1440"/>
       </w:pPr>
       <w:r>
+        <w:rPr>
+          <w:noProof/>
+        </w:rPr>
         <w:drawing>
           <wp:inline distT="0" distB="0" distL="0" distR="0" wp14:anchorId="1E8E9662" wp14:editId="5F2BDE87">
             <wp:extent cx="5052498" cy="1623201"/>
@@ -1197,6 +1233,9 @@
         <w:ind w:left="1440"/>
       </w:pPr>
       <w:r>
+        <w:rPr>
+          <w:noProof/>
+        </w:rPr>
         <w:drawing>
           <wp:inline distT="0" distB="0" distL="0" distR="0" wp14:anchorId="6493D7E2" wp14:editId="39FEE0C7">
             <wp:extent cx="5943600" cy="612140"/>
@@ -1258,6 +1297,9 @@
         <w:ind w:left="1440"/>
       </w:pPr>
       <w:r>
+        <w:rPr>
+          <w:noProof/>
+        </w:rPr>
         <w:drawing>
           <wp:inline distT="0" distB="0" distL="0" distR="0" wp14:anchorId="3A366285" wp14:editId="37F700F7">
             <wp:extent cx="5943600" cy="995045"/>
@@ -1301,6 +1343,9 @@
         <w:ind w:left="1440"/>
       </w:pPr>
       <w:r>
+        <w:rPr>
+          <w:noProof/>
+        </w:rPr>
         <w:drawing>
           <wp:inline distT="0" distB="0" distL="0" distR="0" wp14:anchorId="0932A9B9" wp14:editId="77A5CA90">
             <wp:extent cx="5639289" cy="3726503"/>
@@ -1428,6 +1473,9 @@
         <w:ind w:left="1440"/>
       </w:pPr>
       <w:r>
+        <w:rPr>
+          <w:noProof/>
+        </w:rPr>
         <w:drawing>
           <wp:inline distT="0" distB="0" distL="0" distR="0" wp14:anchorId="782C0C04" wp14:editId="4CD5F009">
             <wp:extent cx="3558848" cy="518205"/>
@@ -1489,6 +1537,9 @@
         <w:ind w:left="1440"/>
       </w:pPr>
       <w:r>
+        <w:rPr>
+          <w:noProof/>
+        </w:rPr>
         <w:drawing>
           <wp:inline distT="0" distB="0" distL="0" distR="0" wp14:anchorId="7F4AAB0D" wp14:editId="6E910B7B">
             <wp:extent cx="3596952" cy="906859"/>
@@ -1532,6 +1583,9 @@
         <w:ind w:left="1440"/>
       </w:pPr>
       <w:r>
+        <w:rPr>
+          <w:noProof/>
+        </w:rPr>
         <w:lastRenderedPageBreak/>
         <w:drawing>
           <wp:inline distT="0" distB="0" distL="0" distR="0" wp14:anchorId="18ED987C" wp14:editId="6DFF7CEC">
@@ -1660,6 +1714,9 @@
         <w:ind w:left="1440"/>
       </w:pPr>
       <w:r>
+        <w:rPr>
+          <w:noProof/>
+        </w:rPr>
         <w:drawing>
           <wp:inline distT="0" distB="0" distL="0" distR="0" wp14:anchorId="4D3DC949" wp14:editId="565FD8A6">
             <wp:extent cx="5090601" cy="563929"/>
@@ -1721,6 +1778,9 @@
         <w:ind w:left="1440"/>
       </w:pPr>
       <w:r>
+        <w:rPr>
+          <w:noProof/>
+        </w:rPr>
         <w:drawing>
           <wp:inline distT="0" distB="0" distL="0" distR="0" wp14:anchorId="6C0C42FD" wp14:editId="2D72C325">
             <wp:extent cx="5197290" cy="861135"/>
@@ -1764,6 +1824,9 @@
         <w:ind w:left="1440"/>
       </w:pPr>
       <w:r>
+        <w:rPr>
+          <w:noProof/>
+        </w:rPr>
         <w:drawing>
           <wp:inline distT="0" distB="0" distL="0" distR="0" wp14:anchorId="1E4DB7F4" wp14:editId="2696C842">
             <wp:extent cx="5326842" cy="838273"/>
@@ -1799,6 +1862,26 @@
             </a:graphic>
           </wp:inline>
         </w:drawing>
+      </w:r>
+    </w:p>
+    <w:p>
+      <w:pPr>
+        <w:rPr>
+          <w:b/>
+          <w:bCs/>
+        </w:rPr>
+      </w:pPr>
+      <w:r>
+        <w:rPr>
+          <w:b/>
+          <w:bCs/>
+        </w:rPr>
+        <w:t>Link to GitHub Repository:</w:t>
+      </w:r>
+    </w:p>
+    <w:p>
+      <w:r>
+        <w:t>https://github.com/jose-d-estrada/mysql_week1/blob/main/MySQL_Week_1_Coding_Assignment.docx</w:t>
       </w:r>
     </w:p>
     <w:sectPr>

</xml_diff>

<commit_message>
Corrected GitHub Repository link in document.
</commit_message>
<xml_diff>
--- a/MySQL_Week_1_Coding_Assignment.docx
+++ b/MySQL_Week_1_Coding_Assignment.docx
@@ -72,21 +72,8 @@
         <w:ind w:left="1440"/>
       </w:pPr>
       <w:r>
-        <w:t xml:space="preserve">SELECT * FROM employees WHERE </w:t>
-      </w:r>
-      <w:proofErr w:type="spellStart"/>
-      <w:r>
-        <w:t>birth_date</w:t>
-      </w:r>
-      <w:proofErr w:type="spellEnd"/>
-      <w:r>
-        <w:t xml:space="preserve"> &lt; '1965-01-01</w:t>
-      </w:r>
-      <w:proofErr w:type="gramStart"/>
-      <w:r>
-        <w:t>';</w:t>
-      </w:r>
-      <w:proofErr w:type="gramEnd"/>
+        <w:t>SELECT * FROM employees WHERE birth_date &lt; '1965-01-01';</w:t>
+      </w:r>
     </w:p>
     <w:p>
       <w:pPr>
@@ -261,21 +248,8 @@
         <w:ind w:left="1440"/>
       </w:pPr>
       <w:r>
-        <w:t xml:space="preserve">SELECT * FROM employees WHERE gender = 'F' AND </w:t>
-      </w:r>
-      <w:proofErr w:type="spellStart"/>
-      <w:r>
-        <w:t>hire_date</w:t>
-      </w:r>
-      <w:proofErr w:type="spellEnd"/>
-      <w:r>
-        <w:t xml:space="preserve"> &gt; '1990-01-01</w:t>
-      </w:r>
-      <w:proofErr w:type="gramStart"/>
-      <w:r>
-        <w:t>';</w:t>
-      </w:r>
-      <w:proofErr w:type="gramEnd"/>
+        <w:t>SELECT * FROM employees WHERE gender = 'F' AND hire_date &gt; '1990-01-01';</w:t>
+      </w:r>
     </w:p>
     <w:p>
       <w:pPr>
@@ -481,43 +455,14 @@
         <w:ind w:left="1440"/>
       </w:pPr>
       <w:r>
-        <w:t xml:space="preserve">SELECT </w:t>
-      </w:r>
-      <w:proofErr w:type="spellStart"/>
-      <w:r>
-        <w:t>first_name</w:t>
-      </w:r>
-      <w:proofErr w:type="spellEnd"/>
-      <w:r>
-        <w:t xml:space="preserve">, </w:t>
-      </w:r>
-      <w:proofErr w:type="spellStart"/>
-      <w:r>
-        <w:t>last_name</w:t>
-      </w:r>
-      <w:proofErr w:type="spellEnd"/>
-      <w:r>
-        <w:t xml:space="preserve"> FROM employees WHERE </w:t>
-      </w:r>
-      <w:proofErr w:type="spellStart"/>
-      <w:r>
-        <w:t>last_name</w:t>
-      </w:r>
-      <w:proofErr w:type="spellEnd"/>
-      <w:r>
-        <w:t xml:space="preserve"> LIKE 'f%' </w:t>
+        <w:t xml:space="preserve">SELECT first_name, last_name FROM employees WHERE last_name LIKE 'f%' </w:t>
       </w:r>
       <w:r>
         <w:t>LIMIT</w:t>
       </w:r>
       <w:r>
-        <w:t xml:space="preserve"> </w:t>
-      </w:r>
-      <w:proofErr w:type="gramStart"/>
-      <w:r>
-        <w:t>50;</w:t>
-      </w:r>
-      <w:proofErr w:type="gramEnd"/>
+        <w:t xml:space="preserve"> 50;</w:t>
+      </w:r>
     </w:p>
     <w:p>
       <w:pPr>
@@ -657,23 +602,7 @@
       </w:pPr>
       <w:r>
         <w:lastRenderedPageBreak/>
-        <w:t xml:space="preserve">Insert 3 new employees into the </w:t>
-      </w:r>
-      <w:proofErr w:type="gramStart"/>
-      <w:r>
-        <w:t>employees</w:t>
-      </w:r>
-      <w:proofErr w:type="gramEnd"/>
-      <w:r>
-        <w:t xml:space="preserve"> table. Their </w:t>
-      </w:r>
-      <w:proofErr w:type="spellStart"/>
-      <w:r>
-        <w:t>emp_no</w:t>
-      </w:r>
-      <w:proofErr w:type="spellEnd"/>
-      <w:r>
-        <w:t xml:space="preserve"> should be 100, 101, and 102. You can choose the rest of the data.</w:t>
+        <w:t>Insert 3 new employees into the employees table. Their emp_no should be 100, 101, and 102. You can choose the rest of the data.</w:t>
       </w:r>
     </w:p>
     <w:p>
@@ -700,15 +629,7 @@
         <w:ind w:left="1440"/>
       </w:pPr>
       <w:r>
-        <w:t xml:space="preserve">INSERT INTO employees </w:t>
-      </w:r>
-      <w:proofErr w:type="gramStart"/>
-      <w:r>
-        <w:t>VALUES(</w:t>
-      </w:r>
-      <w:proofErr w:type="gramEnd"/>
-      <w:r>
-        <w:t>100,'1991-01-01','Bob','Robertson','M','2001-01-01'),(101,'1992-02-02','Jackie','Jackson','F','2002-02-02'),(102,'1993-03-03','Tom','Thompson','M','2003-03-03');</w:t>
+        <w:t>INSERT INTO employees VALUES(100,'1991-01-01','Bob','Robertson','M','2001-01-01'),(101,'1992-02-02','Jackie','Jackson','F','2002-02-02'),(102,'1993-03-03','Tom','Thompson','M','2003-03-03');</w:t>
       </w:r>
     </w:p>
     <w:p>
@@ -907,15 +828,7 @@
         </w:numPr>
       </w:pPr>
       <w:r>
-        <w:t xml:space="preserve">Change the employee’s first name to Bob for the employee with the </w:t>
-      </w:r>
-      <w:proofErr w:type="spellStart"/>
-      <w:r>
-        <w:t>emp_no</w:t>
-      </w:r>
-      <w:proofErr w:type="spellEnd"/>
-      <w:r>
-        <w:t xml:space="preserve"> of 10023.</w:t>
+        <w:t>Change the employee’s first name to Bob for the employee with the emp_no of 10023.</w:t>
       </w:r>
     </w:p>
     <w:p>
@@ -942,29 +855,8 @@
         <w:ind w:left="1440"/>
       </w:pPr>
       <w:r>
-        <w:t xml:space="preserve">UPDATE employees SET </w:t>
-      </w:r>
-      <w:proofErr w:type="spellStart"/>
-      <w:r>
-        <w:t>first_name</w:t>
-      </w:r>
-      <w:proofErr w:type="spellEnd"/>
-      <w:r>
-        <w:t xml:space="preserve"> = 'Bob' WHERE </w:t>
-      </w:r>
-      <w:proofErr w:type="spellStart"/>
-      <w:r>
-        <w:t>emp_no</w:t>
-      </w:r>
-      <w:proofErr w:type="spellEnd"/>
-      <w:r>
-        <w:t xml:space="preserve"> = </w:t>
-      </w:r>
-      <w:proofErr w:type="gramStart"/>
-      <w:r>
-        <w:t>10023;</w:t>
-      </w:r>
-      <w:proofErr w:type="gramEnd"/>
+        <w:t>UPDATE employees SET first_name = 'Bob' WHERE emp_no = 10023;</w:t>
+      </w:r>
     </w:p>
     <w:p>
       <w:pPr>
@@ -1177,37 +1069,8 @@
         <w:ind w:left="1440"/>
       </w:pPr>
       <w:r>
-        <w:t xml:space="preserve">UPDATE employees SET </w:t>
-      </w:r>
-      <w:proofErr w:type="spellStart"/>
-      <w:r>
-        <w:t>hire_date</w:t>
-      </w:r>
-      <w:proofErr w:type="spellEnd"/>
-      <w:r>
-        <w:t xml:space="preserve"> = '2022-01-01' WHERE </w:t>
-      </w:r>
-      <w:proofErr w:type="spellStart"/>
-      <w:r>
-        <w:t>first_name</w:t>
-      </w:r>
-      <w:proofErr w:type="spellEnd"/>
-      <w:r>
-        <w:t xml:space="preserve"> LIKE 'P%' OR </w:t>
-      </w:r>
-      <w:proofErr w:type="spellStart"/>
-      <w:r>
-        <w:t>last_name</w:t>
-      </w:r>
-      <w:proofErr w:type="spellEnd"/>
-      <w:r>
-        <w:t xml:space="preserve"> LIKE 'P%</w:t>
-      </w:r>
-      <w:proofErr w:type="gramStart"/>
-      <w:r>
-        <w:t>';</w:t>
-      </w:r>
-      <w:proofErr w:type="gramEnd"/>
+        <w:t>UPDATE employees SET hire_date = '2022-01-01' WHERE first_name LIKE 'P%' OR last_name LIKE 'P%';</w:t>
+      </w:r>
     </w:p>
     <w:p>
       <w:pPr>
@@ -1398,15 +1261,7 @@
         </w:numPr>
       </w:pPr>
       <w:r>
-        <w:t xml:space="preserve">Delete all employees who have an </w:t>
-      </w:r>
-      <w:proofErr w:type="spellStart"/>
-      <w:r>
-        <w:t>emp_no</w:t>
-      </w:r>
-      <w:proofErr w:type="spellEnd"/>
-      <w:r>
-        <w:t xml:space="preserve"> less than 10000.</w:t>
+        <w:t>Delete all employees who have an emp_no less than 10000.</w:t>
       </w:r>
     </w:p>
     <w:p>
@@ -1433,21 +1288,8 @@
         <w:ind w:left="1440"/>
       </w:pPr>
       <w:r>
-        <w:t xml:space="preserve">DELETE from employees where </w:t>
-      </w:r>
-      <w:proofErr w:type="spellStart"/>
-      <w:r>
-        <w:t>emp_no</w:t>
-      </w:r>
-      <w:proofErr w:type="spellEnd"/>
-      <w:r>
-        <w:t xml:space="preserve"> &lt; </w:t>
-      </w:r>
-      <w:proofErr w:type="gramStart"/>
-      <w:r>
-        <w:t>10000;</w:t>
-      </w:r>
-      <w:proofErr w:type="gramEnd"/>
+        <w:t>DELETE from employees where emp_no &lt; 10000;</w:t>
+      </w:r>
     </w:p>
     <w:p>
       <w:pPr>
@@ -1639,15 +1481,7 @@
         </w:numPr>
       </w:pPr>
       <w:r>
-        <w:t xml:space="preserve">Delete all employees who have an </w:t>
-      </w:r>
-      <w:proofErr w:type="spellStart"/>
-      <w:r>
-        <w:t>emp_no</w:t>
-      </w:r>
-      <w:proofErr w:type="spellEnd"/>
-      <w:r>
-        <w:t xml:space="preserve"> of 10048, 10099, 10234, and 20089.</w:t>
+        <w:t>Delete all employees who have an emp_no of 10048, 10099, 10234, and 20089.</w:t>
       </w:r>
     </w:p>
     <w:p>
@@ -1674,21 +1508,8 @@
         <w:ind w:left="1440"/>
       </w:pPr>
       <w:r>
-        <w:t xml:space="preserve">DELETE FROM employees WHERE </w:t>
-      </w:r>
-      <w:proofErr w:type="spellStart"/>
-      <w:r>
-        <w:t>emp_no</w:t>
-      </w:r>
-      <w:proofErr w:type="spellEnd"/>
-      <w:r>
-        <w:t xml:space="preserve"> IN (10048, 10099, 10234, 20089</w:t>
-      </w:r>
-      <w:proofErr w:type="gramStart"/>
-      <w:r>
-        <w:t>);</w:t>
-      </w:r>
-      <w:proofErr w:type="gramEnd"/>
+        <w:t>DELETE FROM employees WHERE emp_no IN (10048, 10099, 10234, 20089);</w:t>
+      </w:r>
     </w:p>
     <w:p>
       <w:pPr>
@@ -1881,7 +1702,7 @@
     </w:p>
     <w:p>
       <w:r>
-        <w:t>https://github.com/jose-d-estrada/mysql_week1/blob/main/MySQL_Week_1_Coding_Assignment.docx</w:t>
+        <w:t>https://github.com/jose-d-estrada/mysql_week1</w:t>
       </w:r>
     </w:p>
     <w:sectPr>

</xml_diff>